<commit_message>
updated android app to store master ip
</commit_message>
<xml_diff>
--- a/Paper/Focbus.docx
+++ b/Paper/Focbus.docx
@@ -193,197 +193,16 @@
           <w:b/>
           <w:sz w:val="36"/>
         </w:rPr>
-        <w:t>A</w:t>
-      </w:r>
-      <w:r>
-        <w:rPr>
-          <w:b/>
-          <w:spacing w:val="-10"/>
-          <w:sz w:val="36"/>
-        </w:rPr>
-        <w:t xml:space="preserve"> </w:t>
-      </w:r>
+        <w:t xml:space="preserve">A Blockchain-based </w:t>
+      </w:r>
+      <w:bookmarkStart w:id="2" w:name="_GoBack"/>
+      <w:bookmarkEnd w:id="2"/>
       <w:r>
         <w:rPr>
           <w:b/>
           <w:sz w:val="36"/>
         </w:rPr>
-        <w:t>simplified</w:t>
-      </w:r>
-      <w:r>
-        <w:rPr>
-          <w:b/>
-          <w:spacing w:val="-10"/>
-          <w:sz w:val="36"/>
-        </w:rPr>
-        <w:t xml:space="preserve"> </w:t>
-      </w:r>
-      <w:r>
-        <w:rPr>
-          <w:b/>
-          <w:spacing w:val="-3"/>
-          <w:sz w:val="36"/>
-        </w:rPr>
-        <w:t>framework</w:t>
-      </w:r>
-      <w:r>
-        <w:rPr>
-          <w:b/>
-          <w:spacing w:val="-10"/>
-          <w:sz w:val="36"/>
-        </w:rPr>
-        <w:t xml:space="preserve"> </w:t>
-      </w:r>
-      <w:r>
-        <w:rPr>
-          <w:b/>
-          <w:sz w:val="36"/>
-        </w:rPr>
-        <w:t>for</w:t>
-      </w:r>
-      <w:r>
-        <w:rPr>
-          <w:b/>
-          <w:spacing w:val="-10"/>
-          <w:sz w:val="36"/>
-        </w:rPr>
-        <w:t xml:space="preserve"> </w:t>
-      </w:r>
-      <w:r>
-        <w:rPr>
-          <w:b/>
-          <w:sz w:val="36"/>
-        </w:rPr>
-        <w:t>implementing</w:t>
-      </w:r>
-      <w:r>
-        <w:rPr>
-          <w:b/>
-          <w:spacing w:val="-10"/>
-          <w:sz w:val="36"/>
-        </w:rPr>
-        <w:t xml:space="preserve"> </w:t>
-      </w:r>
-      <w:r>
-        <w:rPr>
-          <w:b/>
-          <w:spacing w:val="-4"/>
-          <w:sz w:val="36"/>
-        </w:rPr>
-        <w:t>Fog,</w:t>
-      </w:r>
-      <w:r>
-        <w:rPr>
-          <w:b/>
-          <w:spacing w:val="-10"/>
-          <w:sz w:val="36"/>
-        </w:rPr>
-        <w:t xml:space="preserve"> </w:t>
-      </w:r>
-      <w:r>
-        <w:rPr>
-          <w:b/>
-          <w:sz w:val="36"/>
-        </w:rPr>
-        <w:t>Edge</w:t>
-      </w:r>
-      <w:r>
-        <w:rPr>
-          <w:b/>
-          <w:spacing w:val="-10"/>
-          <w:sz w:val="36"/>
-        </w:rPr>
-        <w:t xml:space="preserve"> </w:t>
-      </w:r>
-      <w:r>
-        <w:rPr>
-          <w:b/>
-          <w:sz w:val="36"/>
-        </w:rPr>
-        <w:t>and Cloud</w:t>
-      </w:r>
-      <w:r>
-        <w:rPr>
-          <w:b/>
-          <w:spacing w:val="-14"/>
-          <w:sz w:val="36"/>
-        </w:rPr>
-        <w:t xml:space="preserve"> </w:t>
-      </w:r>
-      <w:r>
-        <w:rPr>
-          <w:b/>
-          <w:sz w:val="36"/>
-        </w:rPr>
-        <w:t>computing</w:t>
-      </w:r>
-      <w:r>
-        <w:rPr>
-          <w:b/>
-          <w:spacing w:val="-14"/>
-          <w:sz w:val="36"/>
-        </w:rPr>
-        <w:t xml:space="preserve"> </w:t>
-      </w:r>
-      <w:r>
-        <w:rPr>
-          <w:b/>
-          <w:sz w:val="36"/>
-        </w:rPr>
-        <w:t>applications/research</w:t>
-      </w:r>
-      <w:r>
-        <w:rPr>
-          <w:b/>
-          <w:spacing w:val="-14"/>
-          <w:sz w:val="36"/>
-        </w:rPr>
-        <w:t xml:space="preserve"> </w:t>
-      </w:r>
-      <w:r>
-        <w:rPr>
-          <w:b/>
-          <w:sz w:val="36"/>
-        </w:rPr>
-        <w:t>secured</w:t>
-      </w:r>
-      <w:r>
-        <w:rPr>
-          <w:b/>
-          <w:spacing w:val="-14"/>
-          <w:sz w:val="36"/>
-        </w:rPr>
-        <w:t xml:space="preserve"> </w:t>
-      </w:r>
-      <w:r>
-        <w:rPr>
-          <w:b/>
-          <w:sz w:val="36"/>
-        </w:rPr>
-        <w:t>using</w:t>
-      </w:r>
-      <w:r>
-        <w:rPr>
-          <w:b/>
-          <w:spacing w:val="-14"/>
-          <w:sz w:val="36"/>
-        </w:rPr>
-        <w:t xml:space="preserve"> </w:t>
-      </w:r>
-      <w:r>
-        <w:rPr>
-          <w:b/>
-          <w:sz w:val="36"/>
-        </w:rPr>
-        <w:t xml:space="preserve">Blockchain </w:t>
-      </w:r>
-      <w:r>
-        <w:rPr>
-          <w:b/>
-          <w:spacing w:val="-3"/>
-          <w:sz w:val="36"/>
-        </w:rPr>
-        <w:t>Technology</w:t>
+        <w:t>Lightweight Framework for Edge and Fog Computing</w:t>
       </w:r>
     </w:p>
     <w:p>
@@ -818,13 +637,7 @@
                       <w:rPr>
                         <w:sz w:val="20"/>
                       </w:rPr>
-                      <w:t>implem</w:t>
-                    </w:r>
-                    <w:r>
-                      <w:rPr>
-                        <w:sz w:val="20"/>
-                      </w:rPr>
-                      <w:t>entation</w:t>
+                      <w:t>implementation</w:t>
                     </w:r>
                     <w:r>
                       <w:rPr>
@@ -837,13 +650,7 @@
                       <w:rPr>
                         <w:sz w:val="20"/>
                       </w:rPr>
-                      <w:t>framework/platform is available to realize such an environment. In this paper, we pres</w:t>
-                    </w:r>
-                    <w:r>
-                      <w:rPr>
-                        <w:sz w:val="20"/>
-                      </w:rPr>
-                      <w:t>ent “FogBus”, a simplified</w:t>
+                      <w:t>framework/platform is available to realize such an environment. In this paper, we present “FogBus”, a simplified</w:t>
                     </w:r>
                     <w:r>
                       <w:rPr>
@@ -1261,13 +1068,7 @@
                       <w:rPr>
                         <w:sz w:val="20"/>
                       </w:rPr>
-                      <w:t>im</w:t>
-                    </w:r>
-                    <w:r>
-                      <w:rPr>
-                        <w:sz w:val="20"/>
-                      </w:rPr>
-                      <w:t>plementation</w:t>
+                      <w:t>implementation</w:t>
                     </w:r>
                     <w:r>
                       <w:rPr>
@@ -1616,13 +1417,7 @@
         <w:rPr>
           <w:sz w:val="16"/>
         </w:rPr>
-        <w:t>*Shreshth Tuli, Department of Computer Science and Engineering, Indian Institute</w:t>
-      </w:r>
-      <w:r>
-        <w:rPr>
-          <w:sz w:val="16"/>
-        </w:rPr>
-        <w:t xml:space="preserve"> of Technology, Delhi, 122002, India. Email: </w:t>
+        <w:t xml:space="preserve">*Shreshth Tuli, Department of Computer Science and Engineering, Indian Institute of Technology, Delhi, 122002, India. Email: </w:t>
       </w:r>
       <w:hyperlink r:id="rId7">
         <w:r>
@@ -1726,8 +1521,8 @@
           </v:line>
         </w:pict>
       </w:r>
-      <w:bookmarkStart w:id="2" w:name="Introduction"/>
-      <w:bookmarkEnd w:id="2"/>
+      <w:bookmarkStart w:id="3" w:name="Introduction"/>
+      <w:bookmarkEnd w:id="3"/>
       <w:r>
         <w:t>INTRODUCTION</w:t>
       </w:r>
@@ -1950,8 +1745,8 @@
           </v:line>
         </w:pict>
       </w:r>
-      <w:bookmarkStart w:id="3" w:name="Related_Work"/>
-      <w:bookmarkEnd w:id="3"/>
+      <w:bookmarkStart w:id="4" w:name="Related_Work"/>
+      <w:bookmarkEnd w:id="4"/>
       <w:r>
         <w:t>RELATED</w:t>
       </w:r>
@@ -2031,8 +1826,8 @@
           </v:line>
         </w:pict>
       </w:r>
-      <w:bookmarkStart w:id="4" w:name="Framework"/>
-      <w:bookmarkEnd w:id="4"/>
+      <w:bookmarkStart w:id="5" w:name="Framework"/>
+      <w:bookmarkEnd w:id="5"/>
       <w:r>
         <w:rPr>
           <w:b/>
@@ -2065,8 +1860,8 @@
           </v:line>
         </w:pict>
       </w:r>
-      <w:bookmarkStart w:id="5" w:name="Model"/>
-      <w:bookmarkEnd w:id="5"/>
+      <w:bookmarkStart w:id="6" w:name="Model"/>
+      <w:bookmarkEnd w:id="6"/>
       <w:r>
         <w:rPr>
           <w:b/>
@@ -2119,14 +1914,308 @@
         <w:t xml:space="preserve"> </w:t>
       </w:r>
       <w:r>
+        <w:t>their</w:t>
+      </w:r>
+      <w:r>
+        <w:rPr>
+          <w:spacing w:val="-4"/>
+        </w:rPr>
+        <w:t xml:space="preserve"> </w:t>
+      </w:r>
+      <w:r>
+        <w:t>computation</w:t>
+      </w:r>
+      <w:r>
+        <w:rPr>
+          <w:spacing w:val="-4"/>
+        </w:rPr>
+        <w:t xml:space="preserve"> </w:t>
+      </w:r>
+      <w:r>
+        <w:t>capabilities.</w:t>
+      </w:r>
+      <w:r>
+        <w:rPr>
+          <w:spacing w:val="-4"/>
+        </w:rPr>
+        <w:t xml:space="preserve"> </w:t>
+      </w:r>
+      <w:r>
+        <w:t>A</w:t>
+      </w:r>
+      <w:r>
+        <w:rPr>
+          <w:spacing w:val="-4"/>
+        </w:rPr>
+        <w:t xml:space="preserve"> </w:t>
+      </w:r>
+      <w:r>
+        <w:t>driving</w:t>
+      </w:r>
+      <w:r>
+        <w:rPr>
+          <w:spacing w:val="-4"/>
+        </w:rPr>
+        <w:t xml:space="preserve"> </w:t>
+      </w:r>
+      <w:r>
+        <w:t>factor</w:t>
+      </w:r>
+      <w:r>
+        <w:rPr>
+          <w:spacing w:val="-4"/>
+        </w:rPr>
+        <w:t xml:space="preserve"> </w:t>
+      </w:r>
+      <w:r>
+        <w:rPr>
+          <w:spacing w:val="-3"/>
+        </w:rPr>
+        <w:t>for</w:t>
+      </w:r>
+      <w:r>
+        <w:rPr>
+          <w:spacing w:val="-4"/>
+        </w:rPr>
+        <w:t xml:space="preserve"> </w:t>
+      </w:r>
+      <w:r>
+        <w:t>developing</w:t>
+      </w:r>
+      <w:r>
+        <w:rPr>
+          <w:spacing w:val="-4"/>
+        </w:rPr>
+        <w:t xml:space="preserve"> </w:t>
+      </w:r>
+      <w:r>
+        <w:t>this</w:t>
+      </w:r>
+      <w:r>
+        <w:rPr>
+          <w:spacing w:val="-4"/>
+        </w:rPr>
+        <w:t xml:space="preserve"> </w:t>
+      </w:r>
+      <w:r>
+        <w:t>framework</w:t>
+      </w:r>
+      <w:r>
+        <w:rPr>
+          <w:spacing w:val="-4"/>
+        </w:rPr>
+        <w:t xml:space="preserve"> </w:t>
+      </w:r>
+      <w:r>
+        <w:t>independent</w:t>
+      </w:r>
+      <w:r>
+        <w:rPr>
+          <w:spacing w:val="-4"/>
+        </w:rPr>
+        <w:t xml:space="preserve"> </w:t>
+      </w:r>
+      <w:r>
+        <w:t>of</w:t>
+      </w:r>
+      <w:r>
+        <w:rPr>
+          <w:spacing w:val="-4"/>
+        </w:rPr>
+        <w:t xml:space="preserve"> </w:t>
+      </w:r>
+      <w:r>
+        <w:t>operating</w:t>
+      </w:r>
+      <w:r>
+        <w:rPr>
+          <w:spacing w:val="-4"/>
+        </w:rPr>
+        <w:t xml:space="preserve"> </w:t>
+      </w:r>
+      <w:r>
+        <w:t>system</w:t>
+      </w:r>
+      <w:r>
+        <w:rPr>
+          <w:spacing w:val="-4"/>
+        </w:rPr>
+        <w:t xml:space="preserve"> </w:t>
+      </w:r>
+      <w:r>
+        <w:t xml:space="preserve">and machine architecture is to allow the diversity of embedded devices in the </w:t>
+      </w:r>
+      <w:r>
+        <w:rPr>
+          <w:spacing w:val="-6"/>
+        </w:rPr>
+        <w:t xml:space="preserve">IoT </w:t>
+      </w:r>
+      <w:r>
+        <w:t xml:space="preserve">world to be used in the network. The framework integrates all edge devices (using a lightweight balancing framework </w:t>
+      </w:r>
+      <w:r>
+        <w:rPr>
+          <w:spacing w:val="-3"/>
+        </w:rPr>
+        <w:t xml:space="preserve">for </w:t>
+      </w:r>
+      <w:r>
+        <w:t>small-scale computation) and also cloud/other heavy devices</w:t>
+      </w:r>
+      <w:r>
+        <w:rPr>
+          <w:spacing w:val="-6"/>
+        </w:rPr>
+        <w:t xml:space="preserve"> </w:t>
+      </w:r>
+      <w:r>
+        <w:t>(using</w:t>
+      </w:r>
+      <w:r>
+        <w:rPr>
+          <w:spacing w:val="-6"/>
+        </w:rPr>
+        <w:t xml:space="preserve"> </w:t>
+      </w:r>
+      <w:r>
         <w:t>the</w:t>
       </w:r>
       <w:r>
-        <w:t>ir</w:t>
-      </w:r>
-      <w:r>
-        <w:rPr>
-          <w:spacing w:val="-4"/>
+        <w:rPr>
+          <w:spacing w:val="-6"/>
+        </w:rPr>
+        <w:t xml:space="preserve"> </w:t>
+      </w:r>
+      <w:r>
+        <w:t>Aneka</w:t>
+      </w:r>
+      <w:r>
+        <w:rPr>
+          <w:spacing w:val="-6"/>
+        </w:rPr>
+        <w:t xml:space="preserve"> </w:t>
+      </w:r>
+      <w:r>
+        <w:t>framework</w:t>
+      </w:r>
+      <w:r>
+        <w:rPr>
+          <w:spacing w:val="-6"/>
+        </w:rPr>
+        <w:t xml:space="preserve"> </w:t>
+      </w:r>
+      <w:r>
+        <w:rPr>
+          <w:spacing w:val="-3"/>
+        </w:rPr>
+        <w:t>for</w:t>
+      </w:r>
+      <w:r>
+        <w:rPr>
+          <w:spacing w:val="-6"/>
+        </w:rPr>
+        <w:t xml:space="preserve"> </w:t>
+      </w:r>
+      <w:r>
+        <w:t>heavy</w:t>
+      </w:r>
+      <w:r>
+        <w:rPr>
+          <w:spacing w:val="-6"/>
+        </w:rPr>
+        <w:t xml:space="preserve"> </w:t>
+      </w:r>
+      <w:r>
+        <w:t>computation)</w:t>
+      </w:r>
+      <w:r>
+        <w:rPr>
+          <w:spacing w:val="-6"/>
+        </w:rPr>
+        <w:t xml:space="preserve"> </w:t>
+      </w:r>
+      <w:r>
+        <w:t>and</w:t>
+      </w:r>
+      <w:r>
+        <w:rPr>
+          <w:spacing w:val="-6"/>
+        </w:rPr>
+        <w:t xml:space="preserve"> </w:t>
+      </w:r>
+      <w:r>
+        <w:t>provides</w:t>
+      </w:r>
+      <w:r>
+        <w:rPr>
+          <w:spacing w:val="-6"/>
+        </w:rPr>
+        <w:t xml:space="preserve"> </w:t>
+      </w:r>
+      <w:r>
+        <w:t>an</w:t>
+      </w:r>
+      <w:r>
+        <w:rPr>
+          <w:spacing w:val="-6"/>
+        </w:rPr>
+        <w:t xml:space="preserve"> </w:t>
+      </w:r>
+      <w:r>
+        <w:t>end</w:t>
+      </w:r>
+      <w:r>
+        <w:rPr>
+          <w:spacing w:val="-6"/>
+        </w:rPr>
+        <w:t xml:space="preserve"> </w:t>
+      </w:r>
+      <w:r>
+        <w:t>to</w:t>
+      </w:r>
+      <w:r>
+        <w:rPr>
+          <w:spacing w:val="-6"/>
+        </w:rPr>
+        <w:t xml:space="preserve"> </w:t>
+      </w:r>
+      <w:r>
+        <w:t>end</w:t>
+      </w:r>
+      <w:r>
+        <w:rPr>
+          <w:spacing w:val="-6"/>
+        </w:rPr>
+        <w:t xml:space="preserve"> </w:t>
+      </w:r>
+      <w:r>
+        <w:t>solution</w:t>
+      </w:r>
+      <w:r>
+        <w:rPr>
+          <w:spacing w:val="-6"/>
+        </w:rPr>
+        <w:t xml:space="preserve"> </w:t>
+      </w:r>
+      <w:r>
+        <w:rPr>
+          <w:spacing w:val="-3"/>
+        </w:rPr>
+        <w:t>for</w:t>
+      </w:r>
+      <w:r>
+        <w:rPr>
+          <w:spacing w:val="-6"/>
+        </w:rPr>
+        <w:t xml:space="preserve"> </w:t>
+      </w:r>
+      <w:r>
+        <w:t>integrating</w:t>
+      </w:r>
+      <w:r>
+        <w:rPr>
+          <w:spacing w:val="-6"/>
         </w:rPr>
         <w:t xml:space="preserve"> </w:t>
       </w:r>
@@ -2135,250 +2224,25 @@
       </w:r>
       <w:r>
         <w:rPr>
-          <w:spacing w:val="-4"/>
-        </w:rPr>
-        <w:t xml:space="preserve"> </w:t>
-      </w:r>
-      <w:r>
-        <w:t>capabilities.</w:t>
-      </w:r>
-      <w:r>
-        <w:rPr>
-          <w:spacing w:val="-4"/>
-        </w:rPr>
-        <w:t xml:space="preserve"> </w:t>
-      </w:r>
-      <w:r>
-        <w:t>A</w:t>
-      </w:r>
-      <w:r>
-        <w:rPr>
-          <w:spacing w:val="-4"/>
-        </w:rPr>
-        <w:t xml:space="preserve"> </w:t>
-      </w:r>
-      <w:r>
-        <w:t>driving</w:t>
-      </w:r>
-      <w:r>
-        <w:rPr>
-          <w:spacing w:val="-4"/>
-        </w:rPr>
-        <w:t xml:space="preserve"> </w:t>
-      </w:r>
-      <w:r>
-        <w:t>factor</w:t>
-      </w:r>
-      <w:r>
-        <w:rPr>
-          <w:spacing w:val="-4"/>
-        </w:rPr>
-        <w:t xml:space="preserve"> </w:t>
-      </w:r>
-      <w:r>
-        <w:rPr>
-          <w:spacing w:val="-3"/>
-        </w:rPr>
-        <w:t>for</w:t>
-      </w:r>
-      <w:r>
-        <w:rPr>
-          <w:spacing w:val="-4"/>
-        </w:rPr>
-        <w:t xml:space="preserve"> </w:t>
-      </w:r>
-      <w:r>
-        <w:t>developing</w:t>
-      </w:r>
-      <w:r>
-        <w:rPr>
-          <w:spacing w:val="-4"/>
-        </w:rPr>
-        <w:t xml:space="preserve"> </w:t>
-      </w:r>
-      <w:r>
-        <w:t>this</w:t>
-      </w:r>
-      <w:r>
-        <w:rPr>
-          <w:spacing w:val="-4"/>
-        </w:rPr>
-        <w:t xml:space="preserve"> </w:t>
-      </w:r>
-      <w:r>
-        <w:t>framework</w:t>
-      </w:r>
-      <w:r>
-        <w:rPr>
-          <w:spacing w:val="-4"/>
-        </w:rPr>
-        <w:t xml:space="preserve"> </w:t>
-      </w:r>
-      <w:r>
-        <w:t>independent</w:t>
-      </w:r>
-      <w:r>
-        <w:rPr>
-          <w:spacing w:val="-4"/>
-        </w:rPr>
-        <w:t xml:space="preserve"> </w:t>
-      </w:r>
-      <w:r>
-        <w:t>of</w:t>
-      </w:r>
-      <w:r>
-        <w:rPr>
-          <w:spacing w:val="-4"/>
-        </w:rPr>
-        <w:t xml:space="preserve"> </w:t>
-      </w:r>
-      <w:r>
-        <w:t>operating</w:t>
-      </w:r>
-      <w:r>
-        <w:rPr>
-          <w:spacing w:val="-4"/>
-        </w:rPr>
-        <w:t xml:space="preserve"> </w:t>
-      </w:r>
-      <w:r>
-        <w:t>system</w:t>
-      </w:r>
-      <w:r>
-        <w:rPr>
-          <w:spacing w:val="-4"/>
-        </w:rPr>
-        <w:t xml:space="preserve"> </w:t>
-      </w:r>
-      <w:r>
-        <w:t xml:space="preserve">and machine architecture is to allow the diversity of embedded devices in the </w:t>
-      </w:r>
-      <w:r>
-        <w:rPr>
           <w:spacing w:val="-6"/>
         </w:rPr>
-        <w:t xml:space="preserve">IoT </w:t>
-      </w:r>
-      <w:r>
-        <w:t>world to be used in the network. The framework integrates all edge</w:t>
-      </w:r>
-      <w:r>
-        <w:t xml:space="preserve"> devices (using a lightweight balancing framework </w:t>
-      </w:r>
-      <w:r>
-        <w:rPr>
-          <w:spacing w:val="-3"/>
-        </w:rPr>
-        <w:t xml:space="preserve">for </w:t>
-      </w:r>
-      <w:r>
-        <w:t>small-scale computation) and also cloud/other heavy devices</w:t>
-      </w:r>
-      <w:r>
-        <w:rPr>
-          <w:spacing w:val="-6"/>
-        </w:rPr>
-        <w:t xml:space="preserve"> </w:t>
-      </w:r>
-      <w:r>
-        <w:t>(using</w:t>
-      </w:r>
-      <w:r>
-        <w:rPr>
-          <w:spacing w:val="-6"/>
-        </w:rPr>
-        <w:t xml:space="preserve"> </w:t>
-      </w:r>
-      <w:r>
-        <w:t>the</w:t>
-      </w:r>
-      <w:r>
-        <w:rPr>
-          <w:spacing w:val="-6"/>
-        </w:rPr>
-        <w:t xml:space="preserve"> </w:t>
-      </w:r>
-      <w:r>
-        <w:t>Aneka</w:t>
-      </w:r>
-      <w:r>
-        <w:rPr>
-          <w:spacing w:val="-6"/>
-        </w:rPr>
-        <w:t xml:space="preserve"> </w:t>
-      </w:r>
-      <w:r>
-        <w:t>framework</w:t>
-      </w:r>
-      <w:r>
-        <w:rPr>
-          <w:spacing w:val="-6"/>
-        </w:rPr>
-        <w:t xml:space="preserve"> </w:t>
-      </w:r>
-      <w:r>
-        <w:rPr>
-          <w:spacing w:val="-3"/>
-        </w:rPr>
-        <w:t>for</w:t>
-      </w:r>
-      <w:r>
-        <w:rPr>
-          <w:spacing w:val="-6"/>
-        </w:rPr>
-        <w:t xml:space="preserve"> </w:t>
-      </w:r>
-      <w:r>
-        <w:t>heavy</w:t>
-      </w:r>
-      <w:r>
-        <w:rPr>
-          <w:spacing w:val="-6"/>
-        </w:rPr>
-        <w:t xml:space="preserve"> </w:t>
-      </w:r>
-      <w:r>
-        <w:t>computation)</w:t>
-      </w:r>
-      <w:r>
-        <w:rPr>
-          <w:spacing w:val="-6"/>
-        </w:rPr>
-        <w:t xml:space="preserve"> </w:t>
-      </w:r>
-      <w:r>
-        <w:t>and</w:t>
-      </w:r>
-      <w:r>
-        <w:rPr>
-          <w:spacing w:val="-6"/>
-        </w:rPr>
-        <w:t xml:space="preserve"> </w:t>
-      </w:r>
-      <w:r>
-        <w:t>provides</w:t>
-      </w:r>
-      <w:r>
-        <w:rPr>
-          <w:spacing w:val="-6"/>
-        </w:rPr>
-        <w:t xml:space="preserve"> </w:t>
-      </w:r>
-      <w:r>
-        <w:t>an</w:t>
-      </w:r>
-      <w:r>
-        <w:rPr>
-          <w:spacing w:val="-6"/>
-        </w:rPr>
-        <w:t xml:space="preserve"> </w:t>
-      </w:r>
-      <w:r>
-        <w:t>end</w:t>
-      </w:r>
-      <w:r>
-        <w:rPr>
-          <w:spacing w:val="-6"/>
+        <w:t xml:space="preserve"> </w:t>
+      </w:r>
+      <w:r>
+        <w:t>at different</w:t>
+      </w:r>
+      <w:r>
+        <w:rPr>
+          <w:spacing w:val="-9"/>
+        </w:rPr>
+        <w:t xml:space="preserve"> </w:t>
+      </w:r>
+      <w:r>
+        <w:t>levels</w:t>
+      </w:r>
+      <w:r>
+        <w:rPr>
+          <w:spacing w:val="-9"/>
         </w:rPr>
         <w:t xml:space="preserve"> </w:t>
       </w:r>
@@ -2387,90 +2251,12 @@
       </w:r>
       <w:r>
         <w:rPr>
-          <w:spacing w:val="-6"/>
-        </w:rPr>
-        <w:t xml:space="preserve"> </w:t>
-      </w:r>
-      <w:r>
-        <w:t>end</w:t>
-      </w:r>
-      <w:r>
-        <w:rPr>
-          <w:spacing w:val="-6"/>
-        </w:rPr>
-        <w:t xml:space="preserve"> </w:t>
-      </w:r>
-      <w:r>
-        <w:t>solution</w:t>
-      </w:r>
-      <w:r>
-        <w:rPr>
-          <w:spacing w:val="-6"/>
-        </w:rPr>
-        <w:t xml:space="preserve"> </w:t>
-      </w:r>
-      <w:r>
-        <w:rPr>
-          <w:spacing w:val="-3"/>
-        </w:rPr>
-        <w:t>for</w:t>
-      </w:r>
-      <w:r>
-        <w:rPr>
-          <w:spacing w:val="-6"/>
-        </w:rPr>
-        <w:t xml:space="preserve"> </w:t>
-      </w:r>
-      <w:r>
-        <w:t>integrating</w:t>
-      </w:r>
-      <w:r>
-        <w:rPr>
-          <w:spacing w:val="-6"/>
-        </w:rPr>
-        <w:t xml:space="preserve"> </w:t>
-      </w:r>
-      <w:r>
-        <w:t>computation</w:t>
-      </w:r>
-      <w:r>
-        <w:rPr>
-          <w:spacing w:val="-6"/>
-        </w:rPr>
-        <w:t xml:space="preserve"> </w:t>
-      </w:r>
-      <w:r>
-        <w:t>at different</w:t>
-      </w:r>
-      <w:r>
-        <w:rPr>
           <w:spacing w:val="-9"/>
         </w:rPr>
         <w:t xml:space="preserve"> </w:t>
       </w:r>
       <w:r>
-        <w:t>levels</w:t>
-      </w:r>
-      <w:r>
-        <w:rPr>
-          <w:spacing w:val="-9"/>
-        </w:rPr>
-        <w:t xml:space="preserve"> </w:t>
-      </w:r>
-      <w:r>
-        <w:t>to</w:t>
-      </w:r>
-      <w:r>
-        <w:rPr>
-          <w:spacing w:val="-9"/>
-        </w:rPr>
-        <w:t xml:space="preserve"> </w:t>
-      </w:r>
-      <w:r>
-        <w:t>provi</w:t>
-      </w:r>
-      <w:r>
-        <w:t>de</w:t>
+        <w:t>provide</w:t>
       </w:r>
       <w:r>
         <w:rPr>
@@ -2634,10 +2420,7 @@
         <w:jc w:val="both"/>
       </w:pPr>
       <w:r>
-        <w:t xml:space="preserve">The framework is secured using Blockchain technology and </w:t>
-      </w:r>
-      <w:r>
-        <w:t xml:space="preserve">digital signature management to ensure data remains secure and </w:t>
+        <w:t xml:space="preserve">The framework is secured using Blockchain technology and digital signature management to ensure data remains secure and </w:t>
       </w:r>
       <w:proofErr w:type="spellStart"/>
       <w:r>
@@ -2835,13 +2618,7 @@
         <w:rPr>
           <w:sz w:val="20"/>
         </w:rPr>
-        <w:t xml:space="preserve">Set up </w:t>
-      </w:r>
-      <w:r>
-        <w:rPr>
-          <w:sz w:val="20"/>
-        </w:rPr>
-        <w:t>a friendly interface between the framework and end</w:t>
+        <w:t>Set up a friendly interface between the framework and end</w:t>
       </w:r>
       <w:r>
         <w:rPr>
@@ -2921,8 +2698,8 @@
           </v:line>
         </w:pict>
       </w:r>
-      <w:bookmarkStart w:id="6" w:name="Physical_Components"/>
-      <w:bookmarkEnd w:id="6"/>
+      <w:bookmarkStart w:id="7" w:name="Physical_Components"/>
+      <w:bookmarkEnd w:id="7"/>
       <w:r>
         <w:t>Physical</w:t>
       </w:r>
@@ -2944,10 +2721,7 @@
         <w:jc w:val="both"/>
       </w:pPr>
       <w:r>
-        <w:t>In the FogBus framework, all devices interact at different levels with diffe</w:t>
-      </w:r>
-      <w:r>
-        <w:t xml:space="preserve">rent devices. The overall model is based on the hierarchal Master-Slave design where the Master node receives data from sensor </w:t>
+        <w:t xml:space="preserve">In the FogBus framework, all devices interact at different levels with different devices. The overall model is based on the hierarchal Master-Slave design where the Master node receives data from sensor </w:t>
       </w:r>
       <w:r>
         <w:rPr>
@@ -3176,10 +2950,7 @@
         <w:ind w:left="116"/>
       </w:pPr>
       <w:r>
-        <w:t>The core physical components in</w:t>
-      </w:r>
-      <w:r>
-        <w:t xml:space="preserve"> the FogBus framework include:</w:t>
+        <w:t>The core physical components in the FogBus framework include:</w:t>
       </w:r>
     </w:p>
     <w:p>
@@ -3280,13 +3051,7 @@
         <w:rPr>
           <w:sz w:val="20"/>
         </w:rPr>
-        <w:t>: They are working machines in the form of d</w:t>
-      </w:r>
-      <w:r>
-        <w:rPr>
-          <w:sz w:val="20"/>
-        </w:rPr>
-        <w:t xml:space="preserve">edicated computers or Virtual </w:t>
+        <w:t xml:space="preserve">: They are working machines in the form of dedicated computers or Virtual </w:t>
       </w:r>
       <w:proofErr w:type="gramStart"/>
       <w:r>
@@ -3394,13 +3159,7 @@
         <w:rPr>
           <w:sz w:val="20"/>
         </w:rPr>
-        <w:t>: A network of physical or virtual servers that store data and act as computational resource spread across large numbe</w:t>
-      </w:r>
-      <w:r>
-        <w:rPr>
-          <w:sz w:val="20"/>
-        </w:rPr>
-        <w:t>r of data centers across the globe. Three main types of Clouds</w:t>
+        <w:t>: A network of physical or virtual servers that store data and act as computational resource spread across large number of data centers across the globe. Three main types of Clouds</w:t>
       </w:r>
       <w:r>
         <w:rPr>
@@ -3505,10 +3264,7 @@
         <w:t>Public Cloud</w:t>
       </w:r>
       <w:r>
-        <w:t>: A cloud is called a “public cloud” when the services are rende</w:t>
-      </w:r>
-      <w:r>
-        <w:t>red over a network that is open for public use. Public cloud services may be free.</w:t>
+        <w:t>: A cloud is called a “public cloud” when the services are rendered over a network that is open for public use. Public cloud services may be free.</w:t>
       </w:r>
     </w:p>
     <w:p>
@@ -3590,10 +3346,7 @@
         <w:t>Hybrid Cloud</w:t>
       </w:r>
       <w:r>
-        <w:t>: Hybrid cloud is a composition of two or more clouds (private, community</w:t>
-      </w:r>
-      <w:r>
-        <w:t xml:space="preserve"> or public) that remain distinct entities but are bound together, offering the benefits of multiple deployment models</w:t>
+        <w:t>: Hybrid cloud is a composition of two or more clouds (private, community or public) that remain distinct entities but are bound together, offering the benefits of multiple deployment models</w:t>
       </w:r>
     </w:p>
     <w:p>
@@ -4278,8 +4031,8 @@
           </v:line>
         </w:pict>
       </w:r>
-      <w:bookmarkStart w:id="7" w:name="Network_Structure"/>
-      <w:bookmarkEnd w:id="7"/>
+      <w:bookmarkStart w:id="8" w:name="Network_Structure"/>
+      <w:bookmarkEnd w:id="8"/>
       <w:r>
         <w:rPr>
           <w:spacing w:val="-3"/>
@@ -5448,10 +5201,7 @@
         <w:t xml:space="preserve"> </w:t>
       </w:r>
       <w:r>
-        <w:t>User</w:t>
-      </w:r>
-      <w:r>
-        <w:t xml:space="preserve"> connects</w:t>
+        <w:t>User connects</w:t>
       </w:r>
       <w:r>
         <w:rPr>
@@ -6591,8 +6341,8 @@
           </v:line>
         </w:pict>
       </w:r>
-      <w:bookmarkStart w:id="8" w:name="Sequence_of_Communication"/>
-      <w:bookmarkEnd w:id="8"/>
+      <w:bookmarkStart w:id="9" w:name="Sequence_of_Communication"/>
+      <w:bookmarkEnd w:id="9"/>
       <w:r>
         <w:t>Sequence of</w:t>
       </w:r>
@@ -7871,23 +7621,7 @@
                         <w:w w:val="105"/>
                         <w:sz w:val="9"/>
                       </w:rPr>
-                      <w:t>: Analyze</w:t>
-                    </w:r>
-                    <w:r>
-                      <w:rPr>
-                        <w:rFonts w:ascii="Arial"/>
-                        <w:w w:val="105"/>
-                        <w:sz w:val="9"/>
-                      </w:rPr>
-                      <w:t xml:space="preserve"> </w:t>
-                    </w:r>
-                    <w:r>
-                      <w:rPr>
-                        <w:rFonts w:ascii="Arial"/>
-                        <w:w w:val="105"/>
-                        <w:sz w:val="9"/>
-                      </w:rPr>
-                      <w:t>data</w:t>
+                      <w:t>: Analyze data</w:t>
                     </w:r>
                   </w:p>
                 </w:txbxContent>
@@ -8122,8 +7856,8 @@
           </v:line>
         </w:pict>
       </w:r>
-      <w:bookmarkStart w:id="9" w:name="Functional_Components"/>
-      <w:bookmarkEnd w:id="9"/>
+      <w:bookmarkStart w:id="10" w:name="Functional_Components"/>
+      <w:bookmarkEnd w:id="10"/>
       <w:r>
         <w:t>FUNCTIONAL</w:t>
       </w:r>
@@ -8161,8 +7895,8 @@
           </v:line>
         </w:pict>
       </w:r>
-      <w:bookmarkStart w:id="10" w:name="Resource_Manager"/>
-      <w:bookmarkEnd w:id="10"/>
+      <w:bookmarkStart w:id="11" w:name="Resource_Manager"/>
+      <w:bookmarkEnd w:id="11"/>
       <w:r>
         <w:rPr>
           <w:b/>
@@ -8386,10 +8120,7 @@
         <w:t xml:space="preserve">have </w:t>
       </w:r>
       <w:r>
-        <w:t>signif</w:t>
-      </w:r>
-      <w:r>
-        <w:t xml:space="preserve">icantly low computation power and thus higher execution times. The devices far </w:t>
+        <w:t xml:space="preserve">significantly low computation power and thus higher execution times. The devices far </w:t>
       </w:r>
       <w:r>
         <w:rPr>
@@ -8398,10 +8129,7 @@
         <w:t xml:space="preserve">away </w:t>
       </w:r>
       <w:r>
-        <w:t>from users like those on the cloud provide significantly higher latency but due to their much higher computation capabilities provide much lesser execution time. There is t</w:t>
-      </w:r>
-      <w:r>
-        <w:t>hus a trade-off between network propagation latency and computation latency. Depending on different scenarios, different resource management techniques are</w:t>
+        <w:t>from users like those on the cloud provide significantly higher latency but due to their much higher computation capabilities provide much lesser execution time. There is thus a trade-off between network propagation latency and computation latency. Depending on different scenarios, different resource management techniques are</w:t>
       </w:r>
       <w:r>
         <w:rPr>
@@ -8556,10 +8284,7 @@
         <w:t xml:space="preserve"> </w:t>
       </w:r>
       <w:r>
-        <w:t>low-c</w:t>
-      </w:r>
-      <w:r>
-        <w:t>omputation</w:t>
+        <w:t>low-computation</w:t>
       </w:r>
       <w:r>
         <w:rPr>
@@ -9610,13 +9335,7 @@
         <w:rPr>
           <w:sz w:val="20"/>
         </w:rPr>
-        <w:t>Allocate task to itself or not: Some small tasks can be performed by the master itself. As the master deals with the load balancing an</w:t>
-      </w:r>
-      <w:r>
-        <w:rPr>
-          <w:sz w:val="20"/>
-        </w:rPr>
-        <w:t xml:space="preserve">d other tasks like maintaining integrity of data, it might be that the master node is itself </w:t>
+        <w:t xml:space="preserve">Allocate task to itself or not: Some small tasks can be performed by the master itself. As the master deals with the load balancing and other tasks like maintaining integrity of data, it might be that the master node is itself </w:t>
       </w:r>
       <w:r>
         <w:rPr>
@@ -9629,13 +9348,7 @@
         <w:rPr>
           <w:sz w:val="20"/>
         </w:rPr>
-        <w:t>Even then some small tasks may arise on rare occasions which require immediate results. At such stages, the master may decide to perform it itself to elimina</w:t>
-      </w:r>
-      <w:r>
-        <w:rPr>
-          <w:sz w:val="20"/>
-        </w:rPr>
-        <w:t xml:space="preserve">te data propagation </w:t>
+        <w:t xml:space="preserve">Even then some small tasks may arise on rare occasions which require immediate results. At such stages, the master may decide to perform it itself to eliminate data propagation </w:t>
       </w:r>
       <w:r>
         <w:rPr>
@@ -9697,14 +9410,7 @@
           <w:i/>
           <w:sz w:val="20"/>
         </w:rPr>
-        <w:t xml:space="preserve">Quality of </w:t>
-      </w:r>
-      <w:r>
-        <w:rPr>
-          <w:i/>
-          <w:sz w:val="20"/>
-        </w:rPr>
-        <w:t>results</w:t>
+        <w:t>Quality of results</w:t>
       </w:r>
       <w:r>
         <w:rPr>
@@ -10222,13 +9928,7 @@
         <w:rPr>
           <w:sz w:val="20"/>
         </w:rPr>
-        <w:t>: The time in which the results are required plays a crucial role in determining the load balancing sc</w:t>
-      </w:r>
-      <w:r>
-        <w:rPr>
-          <w:sz w:val="20"/>
-        </w:rPr>
-        <w:t xml:space="preserve">heme. As hinted earlier, devices at different levels </w:t>
+        <w:t xml:space="preserve">: The time in which the results are required plays a crucial role in determining the load balancing scheme. As hinted earlier, devices at different levels </w:t>
       </w:r>
       <w:r>
         <w:rPr>
@@ -10285,13 +9985,7 @@
         <w:rPr>
           <w:sz w:val="20"/>
         </w:rPr>
-        <w:t>: C</w:t>
-      </w:r>
-      <w:r>
-        <w:rPr>
-          <w:sz w:val="20"/>
-        </w:rPr>
-        <w:t xml:space="preserve">losely related to point 2, some tasks might require small amount of data to be analyzed but with high frequency </w:t>
+        <w:t xml:space="preserve">: Closely related to point 2, some tasks might require small amount of data to be analyzed but with high frequency </w:t>
       </w:r>
       <w:r>
         <w:rPr>
@@ -10304,13 +9998,7 @@
         <w:rPr>
           <w:sz w:val="20"/>
         </w:rPr>
-        <w:t>example —–. In such cases execution time needs to be very low and network bandwidth very high. The device themselves should allow high I/O d</w:t>
-      </w:r>
-      <w:r>
-        <w:rPr>
-          <w:sz w:val="20"/>
-        </w:rPr>
-        <w:t>ata</w:t>
+        <w:t>example —–. In such cases execution time needs to be very low and network bandwidth very high. The device themselves should allow high I/O data</w:t>
       </w:r>
       <w:r>
         <w:rPr>
@@ -11582,10 +11270,7 @@
         <w:jc w:val="both"/>
       </w:pPr>
       <w:r>
-        <w:t xml:space="preserve">Different load balancing algorithms can be implemented that specialize in improving some </w:t>
-      </w:r>
-      <w:r>
-        <w:t>of these parameters based on user needs. A weighted sum of quantifiable factor of each of these parameters and the weights themselves would determine which balancing</w:t>
+        <w:t>Different load balancing algorithms can be implemented that specialize in improving some of these parameters based on user needs. A weighted sum of quantifiable factor of each of these parameters and the weights themselves would determine which balancing</w:t>
       </w:r>
       <w:r>
         <w:rPr>
@@ -11865,8 +11550,8 @@
           </v:line>
         </w:pict>
       </w:r>
-      <w:bookmarkStart w:id="11" w:name="Blockchain_and_Digital_Signature"/>
-      <w:bookmarkEnd w:id="11"/>
+      <w:bookmarkStart w:id="12" w:name="Blockchain_and_Digital_Signature"/>
+      <w:bookmarkEnd w:id="12"/>
       <w:r>
         <w:t>Blockchain and Digital</w:t>
       </w:r>
@@ -11897,10 +11582,7 @@
         <w:t xml:space="preserve">for </w:t>
       </w:r>
       <w:r>
-        <w:t>the credibility of the system. This is extremely important in systems tha</w:t>
-      </w:r>
-      <w:r>
-        <w:t>t maintain real time medical records, financial transactions and other secured</w:t>
+        <w:t>the credibility of the system. This is extremely important in systems that maintain real time medical records, financial transactions and other secured</w:t>
       </w:r>
       <w:r>
         <w:rPr>
@@ -11920,10 +11602,7 @@
         <w:jc w:val="both"/>
       </w:pPr>
       <w:r>
-        <w:t>For the integrity of data and prevention from tampering of existing data the model uses Blockchain Technology. Technically, blockchain is a suite of distributed ledge</w:t>
-      </w:r>
-      <w:r>
-        <w:t>r technologies that can be programmed to record and track anything of value.</w:t>
+        <w:t>For the integrity of data and prevention from tampering of existing data the model uses Blockchain Technology. Technically, blockchain is a suite of distributed ledger technologies that can be programmed to record and track anything of value.</w:t>
       </w:r>
     </w:p>
     <w:p>
@@ -12032,10 +11711,7 @@
         <w:t xml:space="preserve"> </w:t>
       </w:r>
       <w:r>
-        <w:t>value</w:t>
-      </w:r>
-      <w:r>
-        <w:t>.</w:t>
+        <w:t>value.</w:t>
       </w:r>
       <w:r>
         <w:rPr>
@@ -12341,10 +12017,7 @@
         <w:t xml:space="preserve">Worker </w:t>
       </w:r>
       <w:r>
-        <w:t xml:space="preserve">node is able to verify that the data is from a legitimate source </w:t>
-      </w:r>
-      <w:r>
-        <w:t xml:space="preserve">as it </w:t>
+        <w:t xml:space="preserve">node is able to verify that the data is from a legitimate source as it </w:t>
       </w:r>
       <w:r>
         <w:rPr>
@@ -12389,10 +12062,7 @@
         <w:t xml:space="preserve">key </w:t>
       </w:r>
       <w:r>
-        <w:t>using brute force techniques. Even if one is a</w:t>
-      </w:r>
-      <w:r>
-        <w:t xml:space="preserve">ble to generate a private </w:t>
+        <w:t xml:space="preserve">using brute force techniques. Even if one is able to generate a private </w:t>
       </w:r>
       <w:r>
         <w:rPr>
@@ -12410,13 +12080,7 @@
         <w:t xml:space="preserve">for </w:t>
       </w:r>
       <w:r>
-        <w:t>the next and thus become hack</w:t>
-      </w:r>
-      <w:r>
-        <w:t xml:space="preserve"> </w:t>
-      </w:r>
-      <w:r>
-        <w:t>proof.</w:t>
+        <w:t>the next and thus become hack proof.</w:t>
       </w:r>
     </w:p>
     <w:p>
@@ -12427,10 +12091,7 @@
         <w:jc w:val="both"/>
       </w:pPr>
       <w:r>
-        <w:t>The user is also given ability to track the data/block flow through the worker nodes by displaying the latest hashes of the blockchain copy at each no</w:t>
-      </w:r>
-      <w:r>
-        <w:t>de. This ensures that the user is able to see and automatically take action on which nodes are more prone to attack and/or are being targeted by hackers.</w:t>
+        <w:t>The user is also given ability to track the data/block flow through the worker nodes by displaying the latest hashes of the blockchain copy at each node. This ensures that the user is able to see and automatically take action on which nodes are more prone to attack and/or are being targeted by hackers.</w:t>
       </w:r>
     </w:p>
     <w:p>
@@ -12543,13 +12204,7 @@
         <w:rPr>
           <w:sz w:val="20"/>
         </w:rPr>
-        <w:t xml:space="preserve">Blockchain maintenance </w:t>
-      </w:r>
-      <w:r>
-        <w:rPr>
-          <w:sz w:val="20"/>
-        </w:rPr>
-        <w:t>and</w:t>
+        <w:t>Blockchain maintenance and</w:t>
       </w:r>
       <w:r>
         <w:rPr>
@@ -12681,10 +12336,7 @@
         <w:jc w:val="both"/>
       </w:pPr>
       <w:r>
-        <w:t xml:space="preserve">Points 1 and 2 ensure that the data recorded is from genuine source and points 3, 4 and 5 ensure data </w:t>
-      </w:r>
-      <w:r>
-        <w:t xml:space="preserve">integrity. The </w:t>
+        <w:t xml:space="preserve">Points 1 and 2 ensure that the data recorded is from genuine source and points 3, 4 and 5 ensure data integrity. The </w:t>
       </w:r>
       <w:r>
         <w:rPr>
@@ -13069,8 +12721,8 @@
           </v:line>
         </w:pict>
       </w:r>
-      <w:bookmarkStart w:id="12" w:name="Data_Input/Output"/>
-      <w:bookmarkEnd w:id="12"/>
+      <w:bookmarkStart w:id="13" w:name="Data_Input/Output"/>
+      <w:bookmarkEnd w:id="13"/>
       <w:r>
         <w:t>Data</w:t>
       </w:r>
@@ -13094,10 +12746,7 @@
         <w:jc w:val="both"/>
       </w:pPr>
       <w:r>
-        <w:t>There exist several ways of interacting and sharing data from sensors and among fog nodes. It is crucial that this data sharing mechanism is failsafe in terms of data theft and fraudulent manipulation. The streams of data can also be dedicated. Another imp</w:t>
-      </w:r>
-      <w:r>
-        <w:t>ortant part is that the protocol followed for communication among fog devices should be supported by all nodes, complex and rarely used encryption standards may restrict diversity of devices that can be used.</w:t>
+        <w:t>There exist several ways of interacting and sharing data from sensors and among fog nodes. It is crucial that this data sharing mechanism is failsafe in terms of data theft and fraudulent manipulation. The streams of data can also be dedicated. Another important part is that the protocol followed for communication among fog devices should be supported by all nodes, complex and rarely used encryption standards may restrict diversity of devices that can be used.</w:t>
       </w:r>
     </w:p>
     <w:p>
@@ -13108,10 +12757,7 @@
         <w:jc w:val="both"/>
       </w:pPr>
       <w:r>
-        <w:t xml:space="preserve">The sharing of data with sensors and actuators </w:t>
-      </w:r>
-      <w:r>
-        <w:t>needs to be as close to real time as possible. For mission critical application proper</w:t>
+        <w:t>The sharing of data with sensors and actuators needs to be as close to real time as possible. For mission critical application proper</w:t>
       </w:r>
       <w:r>
         <w:rPr>
@@ -13290,10 +12936,7 @@
       </w:r>
       <w:proofErr w:type="spellEnd"/>
       <w:r>
-        <w:t xml:space="preserve"> lag from the worker nodes, very low</w:t>
-      </w:r>
-      <w:r>
-        <w:t xml:space="preserve"> frequency can cause reduction in the Quality-of-service</w:t>
+        <w:t xml:space="preserve"> lag from the worker nodes, very low frequency can cause reduction in the Quality-of-service</w:t>
       </w:r>
       <w:r>
         <w:rPr>
@@ -13348,10 +12991,7 @@
         <w:t xml:space="preserve">for </w:t>
       </w:r>
       <w:r>
-        <w:t>task distribution to cloud and other devices. All data is cu</w:t>
-      </w:r>
-      <w:r>
-        <w:t>rrently transferred in plain text using the HTTP REST APIs</w:t>
+        <w:t>task distribution to cloud and other devices. All data is currently transferred in plain text using the HTTP REST APIs</w:t>
       </w:r>
       <w:r>
         <w:rPr>
@@ -13584,8 +13224,8 @@
           </v:line>
         </w:pict>
       </w:r>
-      <w:bookmarkStart w:id="13" w:name="Computation_over_Data"/>
-      <w:bookmarkEnd w:id="13"/>
+      <w:bookmarkStart w:id="14" w:name="Computation_over_Data"/>
+      <w:bookmarkEnd w:id="14"/>
       <w:r>
         <w:t xml:space="preserve">Computation </w:t>
       </w:r>
@@ -13841,10 +13481,7 @@
         <w:t xml:space="preserve">even </w:t>
       </w:r>
       <w:r>
-        <w:t>been thou</w:t>
-      </w:r>
-      <w:r>
-        <w:t>ght</w:t>
+        <w:t>been thought</w:t>
       </w:r>
       <w:r>
         <w:rPr>
@@ -14222,10 +13859,7 @@
       </w:r>
       <w:proofErr w:type="spellEnd"/>
       <w:r>
-        <w:t xml:space="preserve"> ability to be run in diverse ma</w:t>
-      </w:r>
-      <w:r>
-        <w:t xml:space="preserve">chines. The </w:t>
+        <w:t xml:space="preserve"> ability to be run in diverse machines. The </w:t>
       </w:r>
       <w:r>
         <w:rPr>
@@ -14274,8 +13908,8 @@
           </v:line>
         </w:pict>
       </w:r>
-      <w:bookmarkStart w:id="14" w:name="Data_Storage"/>
-      <w:bookmarkEnd w:id="14"/>
+      <w:bookmarkStart w:id="15" w:name="Data_Storage"/>
+      <w:bookmarkEnd w:id="15"/>
       <w:r>
         <w:t>Data</w:t>
       </w:r>
@@ -14911,8 +14545,8 @@
           </v:line>
         </w:pict>
       </w:r>
-      <w:bookmarkStart w:id="15" w:name="Implementation"/>
-      <w:bookmarkEnd w:id="15"/>
+      <w:bookmarkStart w:id="16" w:name="Implementation"/>
+      <w:bookmarkEnd w:id="16"/>
       <w:r>
         <w:t>IMPLEMENTATION</w:t>
       </w:r>
@@ -15535,10 +15169,7 @@
         <w:jc w:val="both"/>
       </w:pPr>
       <w:r>
-        <w:t>Interaction with the user plays a key role in obtaining the user requirements and also acts as an intermediary between the network and sensors/actuator</w:t>
-      </w:r>
-      <w:r>
-        <w:t>s. It is crucial for the user interface to be accessible from a wide range of devices and be friendly for interaction. Some requirements of this interface include:</w:t>
+        <w:t>Interaction with the user plays a key role in obtaining the user requirements and also acts as an intermediary between the network and sensors/actuators. It is crucial for the user interface to be accessible from a wide range of devices and be friendly for interaction. Some requirements of this interface include:</w:t>
       </w:r>
     </w:p>
     <w:p>
@@ -15598,13 +15229,7 @@
         <w:rPr>
           <w:sz w:val="20"/>
         </w:rPr>
-        <w:t xml:space="preserve">Set the </w:t>
-      </w:r>
-      <w:r>
-        <w:rPr>
-          <w:sz w:val="20"/>
-        </w:rPr>
-        <w:t>architecture of the network in terms of worker</w:t>
+        <w:t>Set the architecture of the network in terms of worker</w:t>
       </w:r>
       <w:r>
         <w:rPr>
@@ -15856,10 +15481,7 @@
         <w:ind w:left="116"/>
       </w:pPr>
       <w:r>
-        <w:t>The current implementation of the FogBus model uses PHP based web scripts as an interface with the user and also backend interface amon</w:t>
-      </w:r>
-      <w:r>
-        <w:t>g master and worker nodes. An abstract level depiction of the implementation is shown in Figure 4.</w:t>
+        <w:t>The current implementation of the FogBus model uses PHP based web scripts as an interface with the user and also backend interface among master and worker nodes. An abstract level depiction of the implementation is shown in Figure 4.</w:t>
       </w:r>
     </w:p>
     <w:p>
@@ -18772,8 +18394,8 @@
           </v:line>
         </w:pict>
       </w:r>
-      <w:bookmarkStart w:id="16" w:name="Master_Node"/>
-      <w:bookmarkEnd w:id="16"/>
+      <w:bookmarkStart w:id="17" w:name="Master_Node"/>
+      <w:bookmarkEnd w:id="17"/>
       <w:r>
         <w:t>Master</w:t>
       </w:r>
@@ -18795,10 +18417,7 @@
         <w:jc w:val="both"/>
       </w:pPr>
       <w:r>
-        <w:t>The framework at the Master Node side can be descri</w:t>
-      </w:r>
-      <w:r>
-        <w:t>bed in terms of following major modules.</w:t>
+        <w:t>The framework at the Master Node side can be described in terms of following major modules.</w:t>
       </w:r>
     </w:p>
     <w:p>
@@ -18829,8 +18448,8 @@
           </v:line>
         </w:pict>
       </w:r>
-      <w:bookmarkStart w:id="17" w:name="Login_Verification_Module"/>
-      <w:bookmarkEnd w:id="17"/>
+      <w:bookmarkStart w:id="18" w:name="Login_Verification_Module"/>
+      <w:bookmarkEnd w:id="18"/>
       <w:r>
         <w:t>Login Verification</w:t>
       </w:r>
@@ -19490,10 +19109,7 @@
         <w:t xml:space="preserve"> </w:t>
       </w:r>
       <w:r>
-        <w:t>nav</w:t>
-      </w:r>
-      <w:r>
-        <w:t>igates</w:t>
+        <w:t>navigates</w:t>
       </w:r>
       <w:r>
         <w:rPr>
@@ -19606,8 +19222,8 @@
           </v:line>
         </w:pict>
       </w:r>
-      <w:bookmarkStart w:id="18" w:name="Navigation_Module"/>
-      <w:bookmarkEnd w:id="18"/>
+      <w:bookmarkStart w:id="19" w:name="Navigation_Module"/>
+      <w:bookmarkEnd w:id="19"/>
       <w:r>
         <w:t>Navigation</w:t>
       </w:r>
@@ -20295,10 +19911,7 @@
         <w:t xml:space="preserve">for </w:t>
       </w:r>
       <w:r>
-        <w:t>analysis. This service sends a request to the manager page of each worker node to synchronize the executable jar file from master. The worker node then downloads t</w:t>
-      </w:r>
-      <w:r>
-        <w:t xml:space="preserve">he master’s copy of the executable and overwrites its own with it. This Manager also lets user configure other worker nodes automatically by sending </w:t>
+        <w:t xml:space="preserve">analysis. This service sends a request to the manager page of each worker node to synchronize the executable jar file from master. The worker node then downloads the master’s copy of the executable and overwrites its own with it. This Manager also lets user configure other worker nodes automatically by sending </w:t>
       </w:r>
       <w:r>
         <w:rPr>
@@ -20334,10 +19947,7 @@
         <w:t xml:space="preserve"> </w:t>
       </w:r>
       <w:r>
-        <w:t>worker no</w:t>
-      </w:r>
-      <w:r>
-        <w:t xml:space="preserve">des </w:t>
+        <w:t xml:space="preserve">worker nodes </w:t>
       </w:r>
       <w:proofErr w:type="gramStart"/>
       <w:r>
@@ -20377,8 +19987,8 @@
           </v:line>
         </w:pict>
       </w:r>
-      <w:bookmarkStart w:id="19" w:name="Session_manager"/>
-      <w:bookmarkEnd w:id="19"/>
+      <w:bookmarkStart w:id="20" w:name="Session_manager"/>
+      <w:bookmarkEnd w:id="20"/>
       <w:r>
         <w:t>Session</w:t>
       </w:r>
@@ -20639,10 +20249,7 @@
       </w:r>
       <w:proofErr w:type="spellEnd"/>
       <w:r>
-        <w:t xml:space="preserve"> store if the task is to be given to the M</w:t>
-      </w:r>
-      <w:r>
-        <w:t>aster or Aneka or not. This module also handles the “Fail</w:t>
+        <w:t xml:space="preserve"> store if the task is to be given to the Master or Aneka or not. This module also handles the “Fail</w:t>
       </w:r>
       <w:r>
         <w:rPr>
@@ -20957,10 +20564,7 @@
         <w:t xml:space="preserve"> </w:t>
       </w:r>
       <w:r>
-        <w:t>s</w:t>
-      </w:r>
-      <w:r>
-        <w:t>tring</w:t>
+        <w:t>string</w:t>
       </w:r>
       <w:r>
         <w:rPr>
@@ -21049,10 +20653,7 @@
       </w:r>
       <w:proofErr w:type="spellEnd"/>
       <w:r>
-        <w:t xml:space="preserve"> is set to 100, and error message is displayed on the screen. Setting load to 100 has the effect that this node would never get the task and hence removed from load balancing IPs. The next time the worker IPs are acc</w:t>
-      </w:r>
-      <w:r>
-        <w:t xml:space="preserve">essed </w:t>
+        <w:t xml:space="preserve"> is set to 100, and error message is displayed on the screen. Setting load to 100 has the effect that this node would never get the task and hence removed from load balancing IPs. The next time the worker IPs are accessed </w:t>
       </w:r>
       <w:r>
         <w:rPr>
@@ -21291,10 +20892,7 @@
         <w:t xml:space="preserve"> </w:t>
       </w:r>
       <w:r>
-        <w:t>t</w:t>
-      </w:r>
-      <w:r>
-        <w:t>he</w:t>
+        <w:t>the</w:t>
       </w:r>
       <w:r>
         <w:rPr>
@@ -22203,10 +21801,7 @@
         <w:t xml:space="preserve"> </w:t>
       </w:r>
       <w:r>
-        <w:t>The</w:t>
-      </w:r>
-      <w:r>
-        <w:t xml:space="preserve"> new</w:t>
+        <w:t>The new</w:t>
       </w:r>
       <w:r>
         <w:rPr>
@@ -22925,8 +22520,8 @@
           </v:line>
         </w:pict>
       </w:r>
-      <w:bookmarkStart w:id="20" w:name="Master_Interface"/>
-      <w:bookmarkEnd w:id="20"/>
+      <w:bookmarkStart w:id="21" w:name="Master_Interface"/>
+      <w:bookmarkEnd w:id="21"/>
       <w:r>
         <w:t>Master</w:t>
       </w:r>
@@ -23128,10 +22723,7 @@
         <w:t xml:space="preserve">key </w:t>
       </w:r>
       <w:r>
-        <w:t>value pairs and shares with worker nodes. It also maintains it</w:t>
-      </w:r>
-      <w:r>
-        <w:t xml:space="preserve">s own blockchain and sends data, hash values and proof-of-work to other nodes </w:t>
+        <w:t xml:space="preserve">value pairs and shares with worker nodes. It also maintains its own blockchain and sends data, hash values and proof-of-work to other nodes </w:t>
       </w:r>
       <w:r>
         <w:rPr>
@@ -23616,10 +23208,7 @@
         <w:t xml:space="preserve"> </w:t>
       </w:r>
       <w:r>
-        <w:t>web</w:t>
-      </w:r>
-      <w:r>
-        <w:t>page</w:t>
+        <w:t>webpage</w:t>
       </w:r>
       <w:r>
         <w:rPr>
@@ -23759,8 +23348,8 @@
           </v:line>
         </w:pict>
       </w:r>
-      <w:bookmarkStart w:id="21" w:name="Aneka"/>
-      <w:bookmarkEnd w:id="21"/>
+      <w:bookmarkStart w:id="22" w:name="Aneka"/>
+      <w:bookmarkEnd w:id="22"/>
       <w:r>
         <w:t>Aneka</w:t>
       </w:r>
@@ -23804,8 +23393,8 @@
           </v:line>
         </w:pict>
       </w:r>
-      <w:bookmarkStart w:id="22" w:name="Aneka_Interface"/>
-      <w:bookmarkEnd w:id="22"/>
+      <w:bookmarkStart w:id="23" w:name="Aneka_Interface"/>
+      <w:bookmarkEnd w:id="23"/>
       <w:r>
         <w:t>Aneka</w:t>
       </w:r>
@@ -24081,10 +23670,7 @@
         <w:ind w:left="116"/>
       </w:pPr>
       <w:r>
-        <w:t>When the Aneka software gets the data for analysis it itself decides to which container the data needs to be sent if it is a Task based implementation or can be sent to multiple containers when in Thread based implementa</w:t>
-      </w:r>
-      <w:r>
-        <w:t>tion.</w:t>
+        <w:t>When the Aneka software gets the data for analysis it itself decides to which container the data needs to be sent if it is a Task based implementation or can be sent to multiple containers when in Thread based implementation.</w:t>
       </w:r>
     </w:p>
     <w:p>
@@ -24116,8 +23702,8 @@
           </v:line>
         </w:pict>
       </w:r>
-      <w:bookmarkStart w:id="23" w:name="Aneka_software"/>
-      <w:bookmarkEnd w:id="23"/>
+      <w:bookmarkStart w:id="24" w:name="Aneka_software"/>
+      <w:bookmarkEnd w:id="24"/>
       <w:r>
         <w:t>Aneka</w:t>
       </w:r>
@@ -24149,10 +23735,7 @@
         <w:jc w:val="both"/>
       </w:pPr>
       <w:r>
-        <w:t>Here a</w:t>
-      </w:r>
-      <w:r>
-        <w:t xml:space="preserve">lso blockchain has been implemented to ensure data integrity and secure the data and results from hackers. Whenever   a new thread or task is spun, the proof of work is calculated by the master node and is sent to other nodes </w:t>
+        <w:t xml:space="preserve">Here also blockchain has been implemented to ensure data integrity and secure the data and results from hackers. Whenever   a new thread or task is spun, the proof of work is calculated by the master node and is sent to other nodes </w:t>
       </w:r>
       <w:r>
         <w:rPr>
@@ -24161,10 +23744,7 @@
         <w:t xml:space="preserve">for </w:t>
       </w:r>
       <w:r>
-        <w:t>verification. If verificat</w:t>
-      </w:r>
-      <w:r>
-        <w:t xml:space="preserve">ion passes then the block of data is added to the chain, otherwise the data is discarded. Each time new task is sent, the chain is validated by checking the correctness of the last </w:t>
+        <w:t xml:space="preserve">verification. If verification passes then the block of data is added to the chain, otherwise the data is discarded. Each time new task is sent, the chain is validated by checking the correctness of the last </w:t>
       </w:r>
       <w:r>
         <w:rPr>
@@ -24173,10 +23753,7 @@
         <w:t xml:space="preserve">block’s </w:t>
       </w:r>
       <w:r>
-        <w:t>hash value and matching the previous hash value of the last block w</w:t>
-      </w:r>
-      <w:r>
-        <w:t>ith the hash value of second last</w:t>
+        <w:t>hash value and matching the previous hash value of the last block with the hash value of second last</w:t>
       </w:r>
       <w:r>
         <w:rPr>
@@ -24369,10 +23946,7 @@
         <w:t xml:space="preserve"> </w:t>
       </w:r>
       <w:r>
-        <w:t>blockchain, thus ensuring no outside and unwanted manipulation can be done. Each Aneka node is given a</w:t>
-      </w:r>
-      <w:r>
-        <w:t xml:space="preserve"> public and private </w:t>
+        <w:t xml:space="preserve">blockchain, thus ensuring no outside and unwanted manipulation can be done. Each Aneka node is given a public and private </w:t>
       </w:r>
       <w:r>
         <w:rPr>
@@ -24390,10 +23964,7 @@
         <w:t xml:space="preserve">key </w:t>
       </w:r>
       <w:r>
-        <w:t>and verified using public</w:t>
-      </w:r>
-      <w:r>
-        <w:t xml:space="preserve"> </w:t>
+        <w:t xml:space="preserve">and verified using public </w:t>
       </w:r>
       <w:r>
         <w:rPr>
@@ -24431,8 +24002,8 @@
           </v:line>
         </w:pict>
       </w:r>
-      <w:bookmarkStart w:id="24" w:name="Worker_Node"/>
-      <w:bookmarkEnd w:id="24"/>
+      <w:bookmarkStart w:id="25" w:name="Worker_Node"/>
+      <w:bookmarkEnd w:id="25"/>
       <w:r>
         <w:rPr>
           <w:spacing w:val="-4"/>
@@ -24487,8 +24058,8 @@
           </v:line>
         </w:pict>
       </w:r>
-      <w:bookmarkStart w:id="25" w:name="Resource_Monitor"/>
-      <w:bookmarkEnd w:id="25"/>
+      <w:bookmarkStart w:id="26" w:name="Resource_Monitor"/>
+      <w:bookmarkEnd w:id="26"/>
       <w:r>
         <w:t>Resource</w:t>
       </w:r>
@@ -24548,8 +24119,8 @@
           </v:line>
         </w:pict>
       </w:r>
-      <w:bookmarkStart w:id="26" w:name="Network_Manager"/>
-      <w:bookmarkEnd w:id="26"/>
+      <w:bookmarkStart w:id="27" w:name="Network_Manager"/>
+      <w:bookmarkEnd w:id="27"/>
       <w:r>
         <w:rPr>
           <w:spacing w:val="-3"/>
@@ -24583,10 +24154,7 @@
         <w:t xml:space="preserve">worker’s </w:t>
       </w:r>
       <w:r>
-        <w:t>manager page allows user to set the Master</w:t>
-      </w:r>
-      <w:r>
-        <w:t xml:space="preserve"> IP address which is used </w:t>
+        <w:t xml:space="preserve">manager page allows user to set the Master IP address which is used </w:t>
       </w:r>
       <w:r>
         <w:rPr>
@@ -24613,10 +24181,7 @@
         <w:t xml:space="preserve">for </w:t>
       </w:r>
       <w:r>
-        <w:t>computation on the data. The Network M</w:t>
-      </w:r>
-      <w:r>
-        <w:t xml:space="preserve">anager also keeps track of the Master </w:t>
+        <w:t xml:space="preserve">computation on the data. The Network Manager also keeps track of the Master </w:t>
       </w:r>
       <w:r>
         <w:rPr>
@@ -24671,8 +24236,8 @@
           </v:line>
         </w:pict>
       </w:r>
-      <w:bookmarkStart w:id="27" w:name="Worker_Module"/>
-      <w:bookmarkEnd w:id="27"/>
+      <w:bookmarkStart w:id="28" w:name="Worker_Module"/>
+      <w:bookmarkEnd w:id="28"/>
       <w:r>
         <w:rPr>
           <w:spacing w:val="-4"/>
@@ -24696,10 +24261,7 @@
         <w:ind w:left="116"/>
       </w:pPr>
       <w:r>
-        <w:t>This module receives data to be analyzed using the GET method. It acts as an interface between the Master Node and the Java based anal</w:t>
-      </w:r>
-      <w:r>
-        <w:t>ysis application.</w:t>
+        <w:t>This module receives data to be analyzed using the GET method. It acts as an interface between the Master Node and the Java based analysis application.</w:t>
       </w:r>
     </w:p>
     <w:p>
@@ -24730,8 +24292,8 @@
           </v:line>
         </w:pict>
       </w:r>
-      <w:bookmarkStart w:id="28" w:name="Analysis_Application"/>
-      <w:bookmarkEnd w:id="28"/>
+      <w:bookmarkStart w:id="29" w:name="Analysis_Application"/>
+      <w:bookmarkEnd w:id="29"/>
       <w:r>
         <w:t>Analysis</w:t>
       </w:r>
@@ -24783,8 +24345,8 @@
           </v:line>
         </w:pict>
       </w:r>
-      <w:bookmarkStart w:id="29" w:name="Worker_Interface"/>
-      <w:bookmarkEnd w:id="29"/>
+      <w:bookmarkStart w:id="30" w:name="Worker_Interface"/>
+      <w:bookmarkEnd w:id="30"/>
       <w:r>
         <w:rPr>
           <w:spacing w:val="-4"/>
@@ -25012,10 +24574,7 @@
         <w:t xml:space="preserve">Worker </w:t>
       </w:r>
       <w:r>
-        <w:t>Interface application throws any exception in terms of data tampering or signature verification, it is reported to Master node. Data validation includes th</w:t>
-      </w:r>
-      <w:r>
-        <w:t>e following</w:t>
+        <w:t>Interface application throws any exception in terms of data tampering or signature verification, it is reported to Master node. Data validation includes the following</w:t>
       </w:r>
       <w:r>
         <w:rPr>
@@ -25407,10 +24966,7 @@
         <w:ind w:left="116" w:right="252"/>
       </w:pPr>
       <w:r>
-        <w:t>If the source verification fails then block is ignored and data breach is informed to the master node. If block details check fails then the errors are reported to master. If the block is valid, it is added to the blockchain and no errors are reported to M</w:t>
-      </w:r>
-      <w:r>
-        <w:t>aster. Thus,</w:t>
+        <w:t>If the source verification fails then block is ignored and data breach is informed to the master node. If block details check fails then the errors are reported to master. If the block is valid, it is added to the blockchain and no errors are reported to Master. Thus,</w:t>
       </w:r>
       <w:r>
         <w:rPr>
@@ -25646,13 +25202,7 @@
         <w:rPr>
           <w:sz w:val="20"/>
         </w:rPr>
-        <w:t>Add new data (and different from last) For adding different data from the last one the ha</w:t>
-      </w:r>
-      <w:r>
-        <w:rPr>
-          <w:sz w:val="20"/>
-        </w:rPr>
-        <w:t>cker would need to develop a tuple</w:t>
+        <w:t>Add new data (and different from last) For adding different data from the last one the hacker would need to develop a tuple</w:t>
       </w:r>
       <w:r>
         <w:rPr>
@@ -25976,8 +25526,6 @@
         </w:rPr>
         <w:t xml:space="preserve"> </w:t>
       </w:r>
-      <w:bookmarkStart w:id="30" w:name="_GoBack"/>
-      <w:bookmarkEnd w:id="30"/>
       <w:r>
         <w:t>not</w:t>
       </w:r>
@@ -26340,10 +25888,7 @@
         <w:t xml:space="preserve">Worker Interface </w:t>
       </w:r>
       <w:r>
-        <w:t>which rejects</w:t>
-      </w:r>
-      <w:r>
-        <w:t xml:space="preserve"> repeated blocks, this is not possible (the </w:t>
+        <w:t xml:space="preserve">which rejects repeated blocks, this is not possible (the </w:t>
       </w:r>
       <w:r>
         <w:rPr>
@@ -26393,10 +25938,7 @@
         </w:pict>
       </w:r>
       <w:r>
-        <w:t>Hacker cannot use different public key and signature for the same data as then t</w:t>
-      </w:r>
-      <w:r>
-        <w:t>he Master public key check would reject it.</w:t>
+        <w:t>Hacker cannot use different public key and signature for the same data as then the Master public key check would reject it.</w:t>
       </w:r>
     </w:p>
     <w:p>
@@ -27907,10 +27449,7 @@
         <w:t xml:space="preserve">have </w:t>
       </w:r>
       <w:r>
-        <w:t>sleep apnea, (also known as sl</w:t>
-      </w:r>
-      <w:r>
-        <w:t xml:space="preserve">eep </w:t>
+        <w:t xml:space="preserve">sleep apnea, (also known as sleep </w:t>
       </w:r>
       <w:proofErr w:type="spellStart"/>
       <w:r>
@@ -27956,10 +27495,7 @@
         <w:jc w:val="both"/>
       </w:pPr>
       <w:r>
-        <w:t>Sleep Apnea analysis is very difficult and cumbersome. An overnight or laboratory-based sleep</w:t>
-      </w:r>
-      <w:r>
-        <w:t xml:space="preserve"> study requires you to stay</w:t>
+        <w:t>Sleep Apnea analysis is very difficult and cumbersome. An overnight or laboratory-based sleep study requires you to stay</w:t>
       </w:r>
     </w:p>
     <w:p>
@@ -30329,10 +29865,7 @@
         <w:t xml:space="preserve"> </w:t>
       </w:r>
       <w:r>
-        <w:t>var</w:t>
-      </w:r>
-      <w:r>
-        <w:t>ious</w:t>
+        <w:t>various</w:t>
       </w:r>
       <w:r>
         <w:rPr>
@@ -30684,10 +30217,7 @@
         <w:jc w:val="both"/>
       </w:pPr>
       <w:r>
-        <w:t>This was divided into two parts: Data analysi</w:t>
-      </w:r>
-      <w:r>
-        <w:t>s application and the Android Interface with Bluetooth Oximeters.</w:t>
+        <w:t>This was divided into two parts: Data analysis application and the Android Interface with Bluetooth Oximeters.</w:t>
       </w:r>
     </w:p>
     <w:p>
@@ -30857,13 +30387,7 @@
         <w:rPr>
           <w:sz w:val="20"/>
         </w:rPr>
-        <w:t>User Int</w:t>
-      </w:r>
-      <w:r>
-        <w:rPr>
-          <w:sz w:val="20"/>
-        </w:rPr>
-        <w:t>erface: Android Device, OS: Android</w:t>
+        <w:t>User Interface: Android Device, OS: Android</w:t>
       </w:r>
       <w:r>
         <w:rPr>
@@ -31066,10 +30590,7 @@
         <w:jc w:val="both"/>
       </w:pPr>
       <w:r>
-        <w:t>The analysis application t</w:t>
-      </w:r>
-      <w:r>
-        <w:t xml:space="preserve">akes the data file as input and stores results in the result file. When new data is found in the data file, it parses it and splits the string with </w:t>
+        <w:t xml:space="preserve">The analysis application takes the data file as input and stores results in the result file. When new data is found in the data file, it parses it and splits the string with </w:t>
       </w:r>
       <w:r>
         <w:rPr>
@@ -31096,10 +30617,7 @@
         <w:t xml:space="preserve">way: </w:t>
       </w:r>
       <w:r>
-        <w:t>heart rate a</w:t>
-      </w:r>
-      <w:r>
-        <w:t xml:space="preserve">nd blood </w:t>
+        <w:t xml:space="preserve">heart rate and blood </w:t>
       </w:r>
       <w:r>
         <w:rPr>
@@ -31163,10 +30681,7 @@
         </w:pict>
       </w:r>
       <w:r>
-        <w:t>There is a dip Boolean variable, which stores whether there is a dip in oxygen level, a count which stores the number of times dip changes to true an</w:t>
-      </w:r>
-      <w:r>
-        <w:t>d a min which stores minimum oxygen level</w:t>
+        <w:t>There is a dip Boolean variable, which stores whether there is a dip in oxygen level, a count which stores the number of times dip changes to true and a min which stores minimum oxygen level</w:t>
       </w:r>
     </w:p>
     <w:p>
@@ -31232,10 +30747,7 @@
         <w:ind w:left="116" w:right="184"/>
       </w:pPr>
       <w:r>
-        <w:t>comes above 88. This is verified with an increase in the heart rate corresponding to or with an offset with the timestamps</w:t>
-      </w:r>
-      <w:r>
-        <w:t xml:space="preserve"> along a dip in oxygen level.</w:t>
+        <w:t>comes above 88. This is verified with an increase in the heart rate corresponding to or with an offset with the timestamps along a dip in oxygen level.</w:t>
       </w:r>
     </w:p>
     <w:p>
@@ -31380,13 +30892,7 @@
         <w:rPr>
           <w:sz w:val="20"/>
         </w:rPr>
-        <w:t>heart rate and</w:t>
-      </w:r>
-      <w:r>
-        <w:rPr>
-          <w:sz w:val="20"/>
-        </w:rPr>
-        <w:t xml:space="preserve"> </w:t>
+        <w:t xml:space="preserve">heart rate and </w:t>
       </w:r>
       <w:r>
         <w:rPr>
@@ -31448,19 +30954,7 @@
         <w:rPr>
           <w:sz w:val="20"/>
         </w:rPr>
-        <w:t>level are</w:t>
-      </w:r>
-      <w:r>
-        <w:rPr>
-          <w:sz w:val="20"/>
-        </w:rPr>
-        <w:t xml:space="preserve"> </w:t>
-      </w:r>
-      <w:r>
-        <w:rPr>
-          <w:sz w:val="20"/>
-        </w:rPr>
-        <w:t>filtered</w:t>
+        <w:t>level are filtered</w:t>
       </w:r>
     </w:p>
     <w:p>
@@ -31529,10 +31023,7 @@
       <w:bookmarkStart w:id="34" w:name="Android_Interface"/>
       <w:bookmarkEnd w:id="34"/>
       <w:r>
-        <w:t>And</w:t>
-      </w:r>
-      <w:r>
-        <w:t>roid</w:t>
+        <w:t>Android</w:t>
       </w:r>
       <w:r>
         <w:rPr>
@@ -31582,10 +31073,7 @@
       </w:r>
       <w:hyperlink r:id="rId26">
         <w:r>
-          <w:t>http://www.appinv</w:t>
-        </w:r>
-        <w:r>
-          <w:t>entor.org/jBridgeIntro</w:t>
+          <w:t>http://www.appinventor.org/jBridgeIntro</w:t>
         </w:r>
       </w:hyperlink>
     </w:p>
@@ -31758,10 +31246,7 @@
         <w:t xml:space="preserve"> </w:t>
       </w:r>
       <w:r>
-        <w:t>sensor and the Master server. Rather than sending data manually through the GET HTML form, this app records and sends</w:t>
-      </w:r>
-      <w:r>
-        <w:t xml:space="preserve"> data automatically.</w:t>
+        <w:t>sensor and the Master server. Rather than sending data manually through the GET HTML form, this app records and sends data automatically.</w:t>
       </w:r>
       <w:r>
         <w:rPr>
@@ -32119,10 +31604,7 @@
         <w:t xml:space="preserve"> </w:t>
       </w:r>
       <w:r>
-        <w:t>de</w:t>
-      </w:r>
-      <w:r>
-        <w:t>vice</w:t>
+        <w:t>device</w:t>
       </w:r>
       <w:r>
         <w:rPr>
@@ -32438,10 +31920,7 @@
       </w:r>
       <w:proofErr w:type="spellEnd"/>
       <w:r>
-        <w:t xml:space="preserve"> connects to the selected address and displays it on the screen. When the “Connect” button is clicked, the list objects are appended and sent to the Session </w:t>
-      </w:r>
-      <w:r>
-        <w:t>screen. Based on the make of different oximeters, the corresponding service and characteristic UUIDs are</w:t>
+        <w:t xml:space="preserve"> connects to the selected address and displays it on the screen. When the “Connect” button is clicked, the list objects are appended and sent to the Session screen. Based on the make of different oximeters, the corresponding service and characteristic UUIDs are</w:t>
       </w:r>
       <w:r>
         <w:rPr>
@@ -32463,10 +31942,7 @@
         </w:rPr>
       </w:pPr>
       <w:r>
-        <w:t>The Session screen is the main screen that handles all interaction with the master server. The blocks below show the variable initializations. Th</w:t>
-      </w:r>
-      <w:r>
-        <w:t xml:space="preserve">e data variable stores the data received from sensor in list form, </w:t>
+        <w:t xml:space="preserve">The Session screen is the main screen that handles all interaction with the master server. The blocks below show the variable initializations. The data variable stores the data received from sensor in list form, </w:t>
       </w:r>
       <w:r>
         <w:rPr>
@@ -32537,10 +32013,7 @@
         <w:ind w:left="116"/>
       </w:pPr>
       <w:r>
-        <w:t>variable stores the web address of the master node’s index p</w:t>
-      </w:r>
-      <w:r>
-        <w:t>age.</w:t>
+        <w:t>variable stores the web address of the master node’s index page.</w:t>
       </w:r>
     </w:p>
     <w:p>
@@ -32950,10 +32423,7 @@
         <w:t xml:space="preserve">FIGURE 7 </w:t>
       </w:r>
       <w:r>
-        <w:t>Welcome and</w:t>
-      </w:r>
-      <w:r>
-        <w:t xml:space="preserve"> session screens of the Android Application</w:t>
+        <w:t>Welcome and session screens of the Android Application</w:t>
       </w:r>
     </w:p>
     <w:p>
@@ -33018,10 +32488,7 @@
         <w:ind w:left="116"/>
       </w:pPr>
       <w:r>
-        <w:t>In this section we have tested the FogBus framework with the Sleep Apnea Analysis case study on different scenarios. Each scenario was built using a combination of the following test cas</w:t>
-      </w:r>
-      <w:r>
-        <w:t>e options:</w:t>
+        <w:t>In this section we have tested the FogBus framework with the Sleep Apnea Analysis case study on different scenarios. Each scenario was built using a combination of the following test case options:</w:t>
       </w:r>
     </w:p>
     <w:p>
@@ -33326,13 +32793,7 @@
         <w:rPr>
           <w:sz w:val="20"/>
         </w:rPr>
-        <w:t>to the o</w:t>
-      </w:r>
-      <w:r>
-        <w:rPr>
-          <w:sz w:val="20"/>
-        </w:rPr>
-        <w:t>verhead of master node and network propagation 60 was the maximum</w:t>
+        <w:t>to the overhead of master node and network propagation 60 was the maximum</w:t>
       </w:r>
       <w:r>
         <w:rPr>
@@ -33629,13 +33090,7 @@
         <w:rPr>
           <w:sz w:val="20"/>
         </w:rPr>
-        <w:t xml:space="preserve">security was enabled on not. If the blockchain is disabled there is a </w:t>
-      </w:r>
-      <w:r>
-        <w:rPr>
-          <w:sz w:val="20"/>
-        </w:rPr>
-        <w:t>significant reduction in latency, network usage, and energy consumption.</w:t>
+        <w:t>security was enabled on not. If the blockchain is disabled there is a significant reduction in latency, network usage, and energy consumption.</w:t>
       </w:r>
     </w:p>
     <w:p>
@@ -34150,13 +33605,7 @@
         <w:rPr>
           <w:sz w:val="20"/>
         </w:rPr>
-        <w:t xml:space="preserve">Master CPU </w:t>
-      </w:r>
-      <w:r>
-        <w:rPr>
-          <w:sz w:val="20"/>
-        </w:rPr>
-        <w:t>Usage</w:t>
+        <w:t>Master CPU Usage</w:t>
       </w:r>
       <w:r>
         <w:rPr>
@@ -34469,14 +33918,7 @@
           <w:position w:val="7"/>
           <w:sz w:val="14"/>
         </w:rPr>
-        <w:t>c</w:t>
-      </w:r>
-      <w:r>
-        <w:rPr>
-          <w:position w:val="7"/>
-          <w:sz w:val="14"/>
-        </w:rPr>
-        <w:t xml:space="preserve">  </w:t>
+        <w:t xml:space="preserve">c  </w:t>
       </w:r>
       <w:r>
         <w:rPr>
@@ -34496,10 +33938,7 @@
         <w:t xml:space="preserve"> </w:t>
       </w:r>
       <w:r>
-        <w:t>t</w:t>
-      </w:r>
-      <w:r>
-        <w:t>he</w:t>
+        <w:t>the</w:t>
       </w:r>
       <w:r>
         <w:rPr>
@@ -34829,10 +34268,7 @@
         <w:t xml:space="preserve"> </w:t>
       </w:r>
       <w:r>
-        <w:t>differ</w:t>
-      </w:r>
-      <w:r>
-        <w:t>ent</w:t>
+        <w:t>different</w:t>
       </w:r>
       <w:r>
         <w:rPr>
@@ -36076,10 +35512,7 @@
         <w:jc w:val="both"/>
       </w:pPr>
       <w:r>
-        <w:t xml:space="preserve">Latency is another critical parameter for mission critical applications like Healthcare, robotics, etc. Latency is inversely </w:t>
-      </w:r>
-      <w:r>
-        <w:t xml:space="preserve">pro- </w:t>
+        <w:t xml:space="preserve">Latency is another critical parameter for mission critical applications like Healthcare, robotics, etc. Latency is inversely pro- </w:t>
       </w:r>
       <w:proofErr w:type="spellStart"/>
       <w:r>
@@ -36091,17 +35524,11 @@
       </w:r>
       <w:proofErr w:type="spellStart"/>
       <w:r>
-        <w:t>va</w:t>
-      </w:r>
-      <w:r>
-        <w:t>li</w:t>
+        <w:t>vali</w:t>
       </w:r>
       <w:proofErr w:type="spellEnd"/>
       <w:r>
-        <w:t>- dation that needs to be done with blockchain. Results show that computing in the Fog Only case not only cuts down response time but also safeguards the application from scalability issues (leading to delayed responses) arising due to large topologies a</w:t>
-      </w:r>
-      <w:r>
-        <w:t>nd high data-generation rates.</w:t>
+        <w:t>- dation that needs to be done with blockchain. Results show that computing in the Fog Only case not only cuts down response time but also safeguards the application from scalability issues (leading to delayed responses) arising due to large topologies and high data-generation rates.</w:t>
       </w:r>
     </w:p>
     <w:p>
@@ -36707,10 +36134,7 @@
       </w:r>
       <w:proofErr w:type="gramEnd"/>
       <w:r>
-        <w:t xml:space="preserve"> of the full system. Thus it is i</w:t>
-      </w:r>
-      <w:r>
-        <w:t xml:space="preserve">mportant </w:t>
+        <w:t xml:space="preserve"> of the full system. Thus it is important </w:t>
       </w:r>
       <w:proofErr w:type="gramStart"/>
       <w:r>
@@ -36842,10 +36266,7 @@
         <w:t>)</w:t>
       </w:r>
       <w:r>
-        <w:t>, where bytes sent or received are by master node.</w:t>
-      </w:r>
-      <w:r>
-        <w:t xml:space="preserve"> Network Usage is lower</w:t>
+        <w:t>, where bytes sent or received are by master node. Network Usage is lower</w:t>
       </w:r>
       <w:r>
         <w:rPr>
@@ -37034,10 +36455,7 @@
         <w:t xml:space="preserve">for </w:t>
       </w:r>
       <w:r>
-        <w:t>signature verification, blockchain h</w:t>
-      </w:r>
-      <w:r>
-        <w:t xml:space="preserve">ash data, public </w:t>
+        <w:t xml:space="preserve">signature verification, blockchain hash data, public </w:t>
       </w:r>
       <w:r>
         <w:rPr>
@@ -38420,21 +37838,7 @@
           <w:i/>
           <w:w w:val="105"/>
         </w:rPr>
-        <w:t>of</w:t>
-      </w:r>
-      <w:r>
-        <w:rPr>
-          <w:i/>
-          <w:w w:val="105"/>
-        </w:rPr>
-        <w:t xml:space="preserve"> </w:t>
-      </w:r>
-      <w:r>
-        <w:rPr>
-          <w:i/>
-          <w:w w:val="105"/>
-        </w:rPr>
-        <w:t>tasks</w:t>
+        <w:t>of tasks</w:t>
       </w:r>
       <w:r>
         <w:rPr>
@@ -39839,10 +39243,7 @@
         <w:jc w:val="both"/>
       </w:pPr>
       <w:r>
-        <w:t xml:space="preserve">The Figure 12 Master CPU, RAM and Cache usage for the Master node for each case. Series1: Fog Only without blockchain, Series2: Cloud Only without blockchain, Series3: Fog Only with blockchain, and Series4: Cloud Only with blockchain. The parameter values </w:t>
-      </w:r>
-      <w:r>
-        <w:t xml:space="preserve">are much lower in the Fog Only case due to elimination of Aneka overhead. Even without blockchain these parameters are lower due to elimination of hash creation, mining, </w:t>
+        <w:t xml:space="preserve">The Figure 12 Master CPU, RAM and Cache usage for the Master node for each case. Series1: Fog Only without blockchain, Series2: Cloud Only without blockchain, Series3: Fog Only with blockchain, and Series4: Cloud Only with blockchain. The parameter values are much lower in the Fog Only case due to elimination of Aneka overhead. Even without blockchain these parameters are lower due to elimination of hash creation, mining, </w:t>
       </w:r>
       <w:proofErr w:type="spellStart"/>
       <w:r>
@@ -41657,10 +41058,7 @@
         <w:ind w:left="116" w:right="173"/>
       </w:pPr>
       <w:r>
-        <w:t xml:space="preserve">From the results it is clear that Without Blockchain Case is much better in terms of latency, Network Usage, CPU Usage, etc. This is because of the much lesser </w:t>
-      </w:r>
-      <w:r>
-        <w:t>load on the nodes for sharing data and maintaining blockchains.</w:t>
+        <w:t>From the results it is clear that Without Blockchain Case is much better in terms of latency, Network Usage, CPU Usage, etc. This is because of the much lesser load on the nodes for sharing data and maintaining blockchains.</w:t>
       </w:r>
     </w:p>
     <w:p>
@@ -42110,10 +41508,7 @@
         <w:jc w:val="both"/>
       </w:pPr>
       <w:r>
-        <w:t>This software forms a base for setting up Fog Computing Environment which is not OS or architecture specific. Though the framework is complete by itself and fully functions to perform real-time, sensor-based Sleep Apnea analysis and can be used for o</w:t>
-      </w:r>
-      <w:r>
-        <w:t>ther applications as well, but has a large scope of improvement and further developments:</w:t>
+        <w:t>This software forms a base for setting up Fog Computing Environment which is not OS or architecture specific. Though the framework is complete by itself and fully functions to perform real-time, sensor-based Sleep Apnea analysis and can be used for other applications as well, but has a large scope of improvement and further developments:</w:t>
       </w:r>
     </w:p>
     <w:p>
@@ -42402,10 +41797,7 @@
         <w:t xml:space="preserve"> </w:t>
       </w:r>
       <w:r>
-        <w:t>Netw</w:t>
-      </w:r>
-      <w:r>
-        <w:t>ork</w:t>
+        <w:t>Network</w:t>
       </w:r>
       <w:r>
         <w:rPr>
@@ -42603,10 +41995,7 @@
         <w:jc w:val="both"/>
       </w:pPr>
       <w:r>
-        <w:t xml:space="preserve">Health Analysis data is important for patients as their treatment and lives depend on it, thus it is important to save this data from fraudulent manipulation or sabotage from hackers. Thus, to maintain data integrity many techniques like Blockchain can be </w:t>
-      </w:r>
-      <w:r>
-        <w:t>implemented to ensure that data is secure.</w:t>
+        <w:t>Health Analysis data is important for patients as their treatment and lives depend on it, thus it is important to save this data from fraudulent manipulation or sabotage from hackers. Thus, to maintain data integrity many techniques like Blockchain can be implemented to ensure that data is secure.</w:t>
       </w:r>
     </w:p>
     <w:p>
@@ -42848,10 +42237,7 @@
         <w:t xml:space="preserve"> </w:t>
       </w:r>
       <w:r>
-        <w:t>display of data to others. Privacy policies like encrypting the data can be u</w:t>
-      </w:r>
-      <w:r>
-        <w:t>sed to ensure that the data cannot be seen by</w:t>
+        <w:t>display of data to others. Privacy policies like encrypting the data can be used to ensure that the data cannot be seen by</w:t>
       </w:r>
       <w:r>
         <w:rPr>

</xml_diff>